<commit_message>
Updated the docx template to match EPSRC requirements
</commit_message>
<xml_diff>
--- a/eu-template-reference.docx
+++ b/eu-template-reference.docx
@@ -2,6 +2,37 @@
 <file path=word/document.xml><?xml version="1.0" encoding="utf-8"?>
 <w:document xmlns:o="urn:schemas-microsoft-com:office:office" xmlns:r="http://schemas.openxmlformats.org/officeDocument/2006/relationships" xmlns:v="urn:schemas-microsoft-com:vml" xmlns:w="http://schemas.openxmlformats.org/wordprocessingml/2006/main" xmlns:w10="urn:schemas-microsoft-com:office:word" xmlns:wp="http://schemas.openxmlformats.org/drawingml/2006/wordprocessingDrawing" xmlns:wps="http://schemas.microsoft.com/office/word/2010/wordprocessingShape" xmlns:wpg="http://schemas.microsoft.com/office/word/2010/wordprocessingGroup" xmlns:mc="http://schemas.openxmlformats.org/markup-compatibility/2006" xmlns:wp14="http://schemas.microsoft.com/office/word/2010/wordprocessingDrawing" xmlns:w14="http://schemas.microsoft.com/office/word/2010/wordml" mc:Ignorable="w14 wp14">
   <w:body>
+    <w:p>
+      <w:pPr>
+        <w:pStyle w:val="Heading1"/>
+        <w:spacing w:before="480" w:after="0"/>
+        <w:rPr/>
+      </w:pPr>
+      <w:r>
+        <w:rPr/>
+        <w:t>Section</w:t>
+      </w:r>
+    </w:p>
+    <w:p>
+      <w:pPr>
+        <w:pStyle w:val="Heading2"/>
+        <w:rPr/>
+      </w:pPr>
+      <w:r>
+        <w:rPr/>
+        <w:t>Subsection</w:t>
+      </w:r>
+    </w:p>
+    <w:p>
+      <w:pPr>
+        <w:pStyle w:val="Heading3"/>
+        <w:rPr/>
+      </w:pPr>
+      <w:r>
+        <w:rPr/>
+        <w:t>Subsubsection</w:t>
+      </w:r>
+    </w:p>
     <w:p>
       <w:pPr>
         <w:pStyle w:val="Normal"/>
@@ -14,14 +45,56 @@
       </w:pPr>
       <w:r>
         <w:rPr/>
+      </w:r>
+    </w:p>
+    <w:p>
+      <w:pPr>
+        <w:pStyle w:val="Normal"/>
+        <w:widowControl/>
+        <w:bidi w:val="0"/>
+        <w:spacing w:before="0" w:after="200"/>
+        <w:ind w:left="0" w:right="0" w:hanging="0"/>
+        <w:jc w:val="left"/>
+        <w:rPr/>
+      </w:pPr>
+      <w:r>
+        <w:rPr/>
         <w:t>Hello world.</w:t>
       </w:r>
     </w:p>
+    <w:p>
+      <w:pPr>
+        <w:pStyle w:val="Normal"/>
+        <w:widowControl/>
+        <w:bidi w:val="0"/>
+        <w:spacing w:before="0" w:after="200"/>
+        <w:ind w:left="0" w:right="0" w:hanging="0"/>
+        <w:jc w:val="left"/>
+        <w:rPr/>
+      </w:pPr>
+      <w:r>
+        <w:rPr/>
+        <w:t>Simple text</w:t>
+      </w:r>
+    </w:p>
+    <w:p>
+      <w:pPr>
+        <w:pStyle w:val="Normal"/>
+        <w:widowControl/>
+        <w:bidi w:val="0"/>
+        <w:spacing w:before="0" w:after="200"/>
+        <w:ind w:left="0" w:right="0" w:hanging="0"/>
+        <w:jc w:val="left"/>
+        <w:rPr/>
+      </w:pPr>
+      <w:r>
+        <w:rPr/>
+      </w:r>
+    </w:p>
     <w:sectPr>
-      <w:headerReference w:type="default" r:id="rId2"/>
       <w:type w:val="nextPage"/>
       <w:pgSz w:w="12240" w:h="15840"/>
-      <w:pgMar w:left="1400" w:right="1773" w:header="1440" w:top="2945" w:footer="0" w:bottom="1440" w:gutter="0"/>
+      <w:pgMar w:left="1134" w:right="1134" w:header="0" w:top="1134" w:footer="0" w:bottom="1134" w:gutter="0"/>
       <w:pgNumType w:fmt="decimal"/>
       <w:formProt w:val="false"/>
       <w:textDirection w:val="lrTb"/>
@@ -29,59 +102,6 @@
     </w:sectPr>
   </w:body>
 </w:document>
-</file>
-
-<file path=word/header1.xml><?xml version="1.0" encoding="utf-8"?>
-<w:hdr xmlns:o="urn:schemas-microsoft-com:office:office" xmlns:r="http://schemas.openxmlformats.org/officeDocument/2006/relationships" xmlns:v="urn:schemas-microsoft-com:vml" xmlns:w="http://schemas.openxmlformats.org/wordprocessingml/2006/main" xmlns:w10="urn:schemas-microsoft-com:office:word" xmlns:wp="http://schemas.openxmlformats.org/drawingml/2006/wordprocessingDrawing" xmlns:wps="http://schemas.microsoft.com/office/word/2010/wordprocessingShape" xmlns:wpg="http://schemas.microsoft.com/office/word/2010/wordprocessingGroup" xmlns:mc="http://schemas.openxmlformats.org/markup-compatibility/2006" xmlns:wp14="http://schemas.microsoft.com/office/word/2010/wordprocessingDrawing" xmlns:w14="http://schemas.microsoft.com/office/word/2010/wordml" mc:Ignorable="w14 wp14">
-  <w:p>
-    <w:pPr>
-      <w:pStyle w:val="Header"/>
-      <w:spacing w:before="0" w:after="200"/>
-      <w:jc w:val="center"/>
-      <w:rPr/>
-    </w:pPr>
-    <w:r>
-      <w:rPr/>
-      <w:drawing>
-        <wp:inline distT="0" distB="0" distL="0" distR="0">
-          <wp:extent cx="1541780" cy="775970"/>
-          <wp:effectExtent l="0" t="0" r="0" b="0"/>
-          <wp:docPr id="1" name="image2.png" descr=""/>
-          <wp:cNvGraphicFramePr>
-            <a:graphicFrameLocks xmlns:a="http://schemas.openxmlformats.org/drawingml/2006/main" noChangeAspect="1"/>
-          </wp:cNvGraphicFramePr>
-          <a:graphic xmlns:a="http://schemas.openxmlformats.org/drawingml/2006/main">
-            <a:graphicData uri="http://schemas.openxmlformats.org/drawingml/2006/picture">
-              <pic:pic xmlns:pic="http://schemas.openxmlformats.org/drawingml/2006/picture">
-                <pic:nvPicPr>
-                  <pic:cNvPr id="1" name="image2.png" descr=""/>
-                  <pic:cNvPicPr>
-                    <a:picLocks noChangeAspect="1" noChangeArrowheads="1"/>
-                  </pic:cNvPicPr>
-                </pic:nvPicPr>
-                <pic:blipFill>
-                  <a:blip r:embed="rId1"/>
-                  <a:stretch>
-                    <a:fillRect/>
-                  </a:stretch>
-                </pic:blipFill>
-                <pic:spPr bwMode="auto">
-                  <a:xfrm>
-                    <a:off x="0" y="0"/>
-                    <a:ext cx="1541780" cy="775970"/>
-                  </a:xfrm>
-                  <a:prstGeom prst="rect">
-                    <a:avLst/>
-                  </a:prstGeom>
-                </pic:spPr>
-              </pic:pic>
-            </a:graphicData>
-          </a:graphic>
-        </wp:inline>
-      </w:drawing>
-    </w:r>
-  </w:p>
-</w:hdr>
 </file>
 
 <file path=word/styles.xml><?xml version="1.0" encoding="utf-8"?>
@@ -95,7 +115,9 @@
       </w:rPr>
     </w:rPrDefault>
     <w:pPrDefault>
-      <w:pPr/>
+      <w:pPr>
+        <w:suppressAutoHyphens w:val="true"/>
+      </w:pPr>
     </w:pPrDefault>
   </w:docDefaults>
   <w:latentStyles w:defLockedState="0" w:defUIPriority="0" w:defSemiHidden="0" w:defUnhideWhenUsed="0" w:defQFormat="0" w:count="276"/>
@@ -109,7 +131,7 @@
       <w:jc w:val="left"/>
     </w:pPr>
     <w:rPr>
-      <w:rFonts w:ascii="Times New Roman" w:hAnsi="Times New Roman" w:eastAsia="Cambria" w:cs="" w:cstheme="minorBidi" w:eastAsiaTheme="minorHAnsi"/>
+      <w:rFonts w:ascii="Arial" w:hAnsi="Arial" w:eastAsia="Cambria" w:cs="" w:cstheme="minorBidi" w:eastAsiaTheme="minorHAnsi"/>
       <w:color w:val="00000A"/>
       <w:kern w:val="0"/>
       <w:sz w:val="22"/>
@@ -123,7 +145,7 @@
     <w:uiPriority w:val="9"/>
     <w:qFormat/>
     <w:pPr>
-      <w:keepNext/>
+      <w:keepNext w:val="true"/>
       <w:keepLines/>
       <w:bidi w:val="0"/>
       <w:spacing w:before="480" w:after="0"/>
@@ -131,7 +153,7 @@
       <w:outlineLvl w:val="0"/>
     </w:pPr>
     <w:rPr>
-      <w:rFonts w:ascii="Times New Roman" w:hAnsi="Times New Roman" w:eastAsia="" w:cs="" w:cstheme="majorBidi" w:eastAsiaTheme="majorEastAsia"/>
+      <w:rFonts w:ascii="Arial" w:hAnsi="Arial" w:eastAsia="" w:cs="" w:cstheme="majorBidi" w:eastAsiaTheme="majorEastAsia"/>
       <w:b/>
       <w:bCs/>
       <w:color w:val="000000" w:themeShade="b5"/>
@@ -146,7 +168,7 @@
     <w:unhideWhenUsed/>
     <w:qFormat/>
     <w:pPr>
-      <w:keepNext/>
+      <w:keepNext w:val="true"/>
       <w:keepLines/>
       <w:bidi w:val="0"/>
       <w:spacing w:before="200" w:after="0"/>
@@ -155,7 +177,7 @@
       <w:outlineLvl w:val="1"/>
     </w:pPr>
     <w:rPr>
-      <w:rFonts w:ascii="Times New Roman" w:hAnsi="Times New Roman" w:eastAsia="" w:cs="" w:cstheme="majorBidi" w:eastAsiaTheme="majorEastAsia"/>
+      <w:rFonts w:ascii="Arial" w:hAnsi="Arial" w:eastAsia="" w:cs="" w:cstheme="majorBidi" w:eastAsiaTheme="majorEastAsia"/>
       <w:b/>
       <w:bCs/>
       <w:color w:val="000000"/>
@@ -170,12 +192,8 @@
     <w:unhideWhenUsed/>
     <w:qFormat/>
     <w:pPr>
-      <w:keepNext/>
-      <w:keepLines/>
-      <w:numPr>
-        <w:ilvl w:val="0"/>
-        <w:numId w:val="0"/>
-      </w:numPr>
+      <w:keepNext w:val="true"/>
+      <w:keepLines/>
       <w:bidi w:val="0"/>
       <w:spacing w:before="200" w:after="0"/>
       <w:ind w:left="170" w:right="0" w:hanging="0"/>
@@ -183,7 +201,7 @@
       <w:outlineLvl w:val="2"/>
     </w:pPr>
     <w:rPr>
-      <w:rFonts w:ascii="Times New Roman" w:hAnsi="Times New Roman" w:eastAsia="" w:cs="" w:cstheme="majorBidi" w:eastAsiaTheme="majorEastAsia"/>
+      <w:rFonts w:ascii="Arial" w:hAnsi="Arial" w:eastAsia="" w:cs="" w:cstheme="majorBidi" w:eastAsiaTheme="majorEastAsia"/>
       <w:b w:val="false"/>
       <w:bCs/>
       <w:color w:val="000000"/>
@@ -198,19 +216,15 @@
     <w:unhideWhenUsed/>
     <w:qFormat/>
     <w:pPr>
-      <w:keepNext/>
-      <w:keepLines/>
-      <w:numPr>
-        <w:ilvl w:val="0"/>
-        <w:numId w:val="0"/>
-      </w:numPr>
+      <w:keepNext w:val="true"/>
+      <w:keepLines/>
       <w:bidi w:val="0"/>
       <w:spacing w:before="200" w:after="0"/>
       <w:jc w:val="left"/>
       <w:outlineLvl w:val="3"/>
     </w:pPr>
     <w:rPr>
-      <w:rFonts w:ascii="Times New Roman" w:hAnsi="Times New Roman" w:eastAsia="" w:cs="" w:cstheme="majorBidi" w:eastAsiaTheme="majorEastAsia"/>
+      <w:rFonts w:ascii="Arial" w:hAnsi="Arial" w:eastAsia="" w:cs="" w:cstheme="majorBidi" w:eastAsiaTheme="majorEastAsia"/>
       <w:b w:val="false"/>
       <w:bCs/>
       <w:i/>
@@ -226,19 +240,15 @@
     <w:unhideWhenUsed/>
     <w:qFormat/>
     <w:pPr>
-      <w:keepNext/>
-      <w:keepLines/>
-      <w:numPr>
-        <w:ilvl w:val="0"/>
-        <w:numId w:val="0"/>
-      </w:numPr>
+      <w:keepNext w:val="true"/>
+      <w:keepLines/>
       <w:bidi w:val="0"/>
       <w:spacing w:before="200" w:after="0"/>
       <w:jc w:val="left"/>
       <w:outlineLvl w:val="4"/>
     </w:pPr>
     <w:rPr>
-      <w:rFonts w:ascii="Times New Roman" w:hAnsi="Times New Roman" w:eastAsia="" w:cs="" w:cstheme="majorBidi" w:eastAsiaTheme="majorEastAsia"/>
+      <w:rFonts w:ascii="Arial" w:hAnsi="Arial" w:eastAsia="" w:cs="" w:cstheme="majorBidi" w:eastAsiaTheme="majorEastAsia"/>
       <w:i/>
       <w:iCs/>
       <w:color w:val="000000"/>
@@ -253,7 +263,7 @@
     <w:unhideWhenUsed/>
     <w:qFormat/>
     <w:pPr>
-      <w:keepNext/>
+      <w:keepNext w:val="true"/>
       <w:keepLines/>
       <w:bidi w:val="0"/>
       <w:spacing w:before="200" w:after="0"/>
@@ -261,7 +271,7 @@
       <w:outlineLvl w:val="5"/>
     </w:pPr>
     <w:rPr>
-      <w:rFonts w:ascii="Times New Roman" w:hAnsi="Times New Roman" w:eastAsia="" w:cs="" w:cstheme="majorBidi" w:eastAsiaTheme="majorEastAsia"/>
+      <w:rFonts w:ascii="Arial" w:hAnsi="Arial" w:eastAsia="" w:cs="" w:cstheme="majorBidi" w:eastAsiaTheme="majorEastAsia"/>
       <w:color w:val="000000"/>
       <w:sz w:val="22"/>
       <w:szCs w:val="24"/>
@@ -272,7 +282,9 @@
     <w:semiHidden/>
     <w:unhideWhenUsed/>
     <w:qFormat/>
-    <w:rPr/>
+    <w:rPr>
+      <w:rFonts w:ascii="Arial" w:hAnsi="Arial"/>
+    </w:rPr>
   </w:style>
   <w:style w:type="character" w:styleId="BodyTextChar" w:customStyle="1">
     <w:name w:val="Body Text Char"/>
@@ -299,7 +311,7 @@
     </w:rPr>
   </w:style>
   <w:style w:type="character" w:styleId="InternetLink">
-    <w:name w:val="Internet Link"/>
+    <w:name w:val="Hyperlink"/>
     <w:basedOn w:val="BodyTextChar"/>
     <w:rPr>
       <w:color w:val="4F81BD" w:themeColor="accent1"/>
@@ -310,13 +322,18 @@
     <w:qFormat/>
     <w:rPr/>
   </w:style>
+  <w:style w:type="character" w:styleId="PageNumber">
+    <w:name w:val="Page Number"/>
+    <w:basedOn w:val="DefaultParagraphFont"/>
+    <w:rPr/>
+  </w:style>
   <w:style w:type="paragraph" w:styleId="Heading">
     <w:name w:val="Heading"/>
     <w:basedOn w:val="Normal"/>
     <w:next w:val="TextBody"/>
     <w:qFormat/>
     <w:pPr>
-      <w:keepNext/>
+      <w:keepNext w:val="true"/>
       <w:spacing w:before="240" w:after="120"/>
     </w:pPr>
     <w:rPr>
@@ -387,7 +404,7 @@
     <w:basedOn w:val="Normal"/>
     <w:qFormat/>
     <w:pPr>
-      <w:keepNext/>
+      <w:keepNext w:val="true"/>
       <w:keepLines/>
       <w:spacing w:before="480" w:after="240"/>
       <w:jc w:val="center"/>
@@ -406,7 +423,7 @@
     <w:basedOn w:val="Title"/>
     <w:qFormat/>
     <w:pPr>
-      <w:keepNext/>
+      <w:keepNext w:val="true"/>
       <w:keepLines/>
       <w:spacing w:before="240" w:after="240"/>
       <w:jc w:val="center"/>
@@ -420,10 +437,11 @@
     <w:name w:val="Author"/>
     <w:qFormat/>
     <w:pPr>
-      <w:keepNext/>
+      <w:keepNext w:val="true"/>
       <w:keepLines/>
       <w:widowControl/>
       <w:bidi w:val="0"/>
+      <w:spacing w:before="0" w:after="0"/>
       <w:jc w:val="center"/>
     </w:pPr>
     <w:rPr>
@@ -439,10 +457,11 @@
     <w:name w:val="Date"/>
     <w:qFormat/>
     <w:pPr>
-      <w:keepNext/>
+      <w:keepNext w:val="true"/>
       <w:keepLines/>
       <w:widowControl/>
       <w:bidi w:val="0"/>
+      <w:spacing w:before="0" w:after="0"/>
       <w:jc w:val="center"/>
     </w:pPr>
     <w:rPr>
@@ -459,7 +478,7 @@
     <w:basedOn w:val="Normal"/>
     <w:qFormat/>
     <w:pPr>
-      <w:keepNext/>
+      <w:keepNext w:val="true"/>
       <w:keepLines/>
       <w:spacing w:before="300" w:after="300"/>
     </w:pPr>
@@ -506,7 +525,7 @@
     <w:basedOn w:val="Normal"/>
     <w:qFormat/>
     <w:pPr>
-      <w:keepNext/>
+      <w:keepNext w:val="true"/>
       <w:keepLines/>
       <w:spacing w:before="0" w:after="0"/>
     </w:pPr>
@@ -526,7 +545,7 @@
     <w:basedOn w:val="Caption"/>
     <w:qFormat/>
     <w:pPr>
-      <w:keepNext/>
+      <w:keepNext w:val="true"/>
     </w:pPr>
     <w:rPr/>
   </w:style>
@@ -549,7 +568,7 @@
     <w:basedOn w:val="Figure"/>
     <w:qFormat/>
     <w:pPr>
-      <w:keepNext/>
+      <w:keepNext w:val="true"/>
     </w:pPr>
     <w:rPr/>
   </w:style>
@@ -569,10 +588,19 @@
       <w:color w:val="365F91" w:themeColor="accent1" w:themeShade="bf"/>
     </w:rPr>
   </w:style>
+  <w:style w:type="paragraph" w:styleId="HeaderandFooter">
+    <w:name w:val="Header and Footer"/>
+    <w:basedOn w:val="Normal"/>
+    <w:qFormat/>
+    <w:pPr/>
+    <w:rPr/>
+  </w:style>
   <w:style w:type="paragraph" w:styleId="Header">
     <w:name w:val="Header"/>
     <w:basedOn w:val="Normal"/>
-    <w:pPr/>
+    <w:pPr>
+      <w:spacing w:before="0" w:after="0"/>
+    </w:pPr>
     <w:rPr/>
   </w:style>
   <w:style w:type="numbering" w:styleId="Numbering1">

</xml_diff>